<commit_message>
Initial project with model and some rules
</commit_message>
<xml_diff>
--- a/Predlog projekta iz predmeta SBNZ.docx
+++ b/Predlog projekta iz predmeta SBNZ.docx
@@ -1058,7 +1058,55 @@
           <w:sz w:val="24"/>
           <w:szCs w:val="28"/>
         </w:rPr>
-        <w:t xml:space="preserve"> pravljenja ovog programa </w:t>
+        <w:t xml:space="preserve"> </w:t>
+      </w:r>
+      <w:proofErr w:type="spellStart"/>
+      <w:r>
+        <w:rPr>
+          <w:sz w:val="24"/>
+          <w:szCs w:val="28"/>
+        </w:rPr>
+        <w:t>pravljenja</w:t>
+      </w:r>
+      <w:proofErr w:type="spellEnd"/>
+      <w:r>
+        <w:rPr>
+          <w:sz w:val="24"/>
+          <w:szCs w:val="28"/>
+        </w:rPr>
+        <w:t xml:space="preserve"> </w:t>
+      </w:r>
+      <w:proofErr w:type="spellStart"/>
+      <w:r>
+        <w:rPr>
+          <w:sz w:val="24"/>
+          <w:szCs w:val="28"/>
+        </w:rPr>
+        <w:t>ovog</w:t>
+      </w:r>
+      <w:proofErr w:type="spellEnd"/>
+      <w:r>
+        <w:rPr>
+          <w:sz w:val="24"/>
+          <w:szCs w:val="28"/>
+        </w:rPr>
+        <w:t xml:space="preserve"> </w:t>
+      </w:r>
+      <w:proofErr w:type="spellStart"/>
+      <w:r>
+        <w:rPr>
+          <w:sz w:val="24"/>
+          <w:szCs w:val="28"/>
+        </w:rPr>
+        <w:t>programa</w:t>
+      </w:r>
+      <w:proofErr w:type="spellEnd"/>
+      <w:r>
+        <w:rPr>
+          <w:sz w:val="24"/>
+          <w:szCs w:val="28"/>
+        </w:rPr>
+        <w:t xml:space="preserve"> </w:t>
       </w:r>
       <w:proofErr w:type="spellStart"/>
       <w:r>
@@ -1282,7 +1330,23 @@
           <w:sz w:val="24"/>
           <w:szCs w:val="28"/>
         </w:rPr>
-        <w:t xml:space="preserve"> korisnicima. Korisnici </w:t>
+        <w:t xml:space="preserve"> </w:t>
+      </w:r>
+      <w:proofErr w:type="spellStart"/>
+      <w:r>
+        <w:rPr>
+          <w:sz w:val="24"/>
+          <w:szCs w:val="28"/>
+        </w:rPr>
+        <w:t>korisnicima</w:t>
+      </w:r>
+      <w:proofErr w:type="spellEnd"/>
+      <w:r>
+        <w:rPr>
+          <w:sz w:val="24"/>
+          <w:szCs w:val="28"/>
+        </w:rPr>
+        <w:t xml:space="preserve">. Korisnici </w:t>
       </w:r>
       <w:proofErr w:type="gramStart"/>
       <w:r>
@@ -1298,21 +1362,55 @@
           <w:sz w:val="24"/>
           <w:szCs w:val="28"/>
         </w:rPr>
-        <w:t xml:space="preserve"> verovatno </w:t>
-      </w:r>
-      <w:r>
-        <w:rPr>
-          <w:sz w:val="24"/>
-          <w:szCs w:val="28"/>
-        </w:rPr>
-        <w:t xml:space="preserve">kupovati </w:t>
-      </w:r>
-      <w:r>
-        <w:rPr>
-          <w:sz w:val="24"/>
-          <w:szCs w:val="28"/>
-        </w:rPr>
-        <w:t xml:space="preserve">više </w:t>
+        <w:t xml:space="preserve"> </w:t>
+      </w:r>
+      <w:proofErr w:type="spellStart"/>
+      <w:r>
+        <w:rPr>
+          <w:sz w:val="24"/>
+          <w:szCs w:val="28"/>
+        </w:rPr>
+        <w:t>verovatno</w:t>
+      </w:r>
+      <w:proofErr w:type="spellEnd"/>
+      <w:r>
+        <w:rPr>
+          <w:sz w:val="24"/>
+          <w:szCs w:val="28"/>
+        </w:rPr>
+        <w:t xml:space="preserve"> </w:t>
+      </w:r>
+      <w:proofErr w:type="spellStart"/>
+      <w:r>
+        <w:rPr>
+          <w:sz w:val="24"/>
+          <w:szCs w:val="28"/>
+        </w:rPr>
+        <w:t>kupovati</w:t>
+      </w:r>
+      <w:proofErr w:type="spellEnd"/>
+      <w:r>
+        <w:rPr>
+          <w:sz w:val="24"/>
+          <w:szCs w:val="28"/>
+        </w:rPr>
+        <w:t xml:space="preserve"> </w:t>
+      </w:r>
+      <w:proofErr w:type="spellStart"/>
+      <w:r>
+        <w:rPr>
+          <w:sz w:val="24"/>
+          <w:szCs w:val="28"/>
+        </w:rPr>
+        <w:t>više</w:t>
+      </w:r>
+      <w:proofErr w:type="spellEnd"/>
+      <w:r>
+        <w:rPr>
+          <w:sz w:val="24"/>
+          <w:szCs w:val="28"/>
+        </w:rPr>
+        <w:t xml:space="preserve"> </w:t>
       </w:r>
       <w:proofErr w:type="spellStart"/>
       <w:r>
@@ -1803,13 +1901,23 @@
           <w:szCs w:val="28"/>
         </w:rPr>
       </w:pPr>
+      <w:proofErr w:type="spellStart"/>
       <w:r>
         <w:rPr>
           <w:b/>
           <w:sz w:val="24"/>
           <w:szCs w:val="28"/>
         </w:rPr>
-        <w:t xml:space="preserve">Prednost </w:t>
+        <w:t>Prednost</w:t>
+      </w:r>
+      <w:proofErr w:type="spellEnd"/>
+      <w:r>
+        <w:rPr>
+          <w:b/>
+          <w:sz w:val="24"/>
+          <w:szCs w:val="28"/>
+        </w:rPr>
+        <w:t xml:space="preserve"> </w:t>
       </w:r>
       <w:proofErr w:type="spellStart"/>
       <w:r>
@@ -2030,7 +2138,55 @@
           <w:sz w:val="24"/>
           <w:szCs w:val="28"/>
         </w:rPr>
-        <w:t xml:space="preserve"> Program više uzima u obzir specifičnu ličnost i njena </w:t>
+        <w:t xml:space="preserve"> Program više uzima u obzir specifičnu </w:t>
+      </w:r>
+      <w:proofErr w:type="spellStart"/>
+      <w:r>
+        <w:rPr>
+          <w:sz w:val="24"/>
+          <w:szCs w:val="28"/>
+        </w:rPr>
+        <w:t>ličnost</w:t>
+      </w:r>
+      <w:proofErr w:type="spellEnd"/>
+      <w:r>
+        <w:rPr>
+          <w:sz w:val="24"/>
+          <w:szCs w:val="28"/>
+        </w:rPr>
+        <w:t xml:space="preserve"> </w:t>
+      </w:r>
+      <w:proofErr w:type="spellStart"/>
+      <w:r>
+        <w:rPr>
+          <w:sz w:val="24"/>
+          <w:szCs w:val="28"/>
+        </w:rPr>
+        <w:t>i</w:t>
+      </w:r>
+      <w:proofErr w:type="spellEnd"/>
+      <w:r>
+        <w:rPr>
+          <w:sz w:val="24"/>
+          <w:szCs w:val="28"/>
+        </w:rPr>
+        <w:t xml:space="preserve"> </w:t>
+      </w:r>
+      <w:proofErr w:type="spellStart"/>
+      <w:r>
+        <w:rPr>
+          <w:sz w:val="24"/>
+          <w:szCs w:val="28"/>
+        </w:rPr>
+        <w:t>njena</w:t>
+      </w:r>
+      <w:proofErr w:type="spellEnd"/>
+      <w:r>
+        <w:rPr>
+          <w:sz w:val="24"/>
+          <w:szCs w:val="28"/>
+        </w:rPr>
+        <w:t xml:space="preserve"> </w:t>
       </w:r>
       <w:proofErr w:type="spellStart"/>
       <w:r>
@@ -2200,7 +2356,55 @@
           <w:sz w:val="24"/>
           <w:szCs w:val="28"/>
         </w:rPr>
-        <w:t xml:space="preserve"> imati mogućnost da pretraži knjige po unetim parametrima i da ih ocenjuje. Ocena knjige se računa kao prosek </w:t>
+        <w:t xml:space="preserve"> imati mogućnost da pretraži knjige po unetim parametrima i da ih ocenjuje. Ocena knjige se </w:t>
+      </w:r>
+      <w:proofErr w:type="spellStart"/>
+      <w:r>
+        <w:rPr>
+          <w:sz w:val="24"/>
+          <w:szCs w:val="28"/>
+        </w:rPr>
+        <w:t>računa</w:t>
+      </w:r>
+      <w:proofErr w:type="spellEnd"/>
+      <w:r>
+        <w:rPr>
+          <w:sz w:val="24"/>
+          <w:szCs w:val="28"/>
+        </w:rPr>
+        <w:t xml:space="preserve"> </w:t>
+      </w:r>
+      <w:proofErr w:type="spellStart"/>
+      <w:r>
+        <w:rPr>
+          <w:sz w:val="24"/>
+          <w:szCs w:val="28"/>
+        </w:rPr>
+        <w:t>kao</w:t>
+      </w:r>
+      <w:proofErr w:type="spellEnd"/>
+      <w:r>
+        <w:rPr>
+          <w:sz w:val="24"/>
+          <w:szCs w:val="28"/>
+        </w:rPr>
+        <w:t xml:space="preserve"> </w:t>
+      </w:r>
+      <w:proofErr w:type="spellStart"/>
+      <w:r>
+        <w:rPr>
+          <w:sz w:val="24"/>
+          <w:szCs w:val="28"/>
+        </w:rPr>
+        <w:t>prosek</w:t>
+      </w:r>
+      <w:proofErr w:type="spellEnd"/>
+      <w:r>
+        <w:rPr>
+          <w:sz w:val="24"/>
+          <w:szCs w:val="28"/>
+        </w:rPr>
+        <w:t xml:space="preserve"> </w:t>
       </w:r>
       <w:proofErr w:type="spellStart"/>
       <w:r>
@@ -2290,7 +2494,55 @@
           <w:sz w:val="24"/>
           <w:szCs w:val="28"/>
         </w:rPr>
-        <w:t xml:space="preserve">: uzrast, pol, sfera interesovanja, </w:t>
+        <w:t xml:space="preserve">: uzrast, </w:t>
+      </w:r>
+      <w:proofErr w:type="spellStart"/>
+      <w:r>
+        <w:rPr>
+          <w:sz w:val="24"/>
+          <w:szCs w:val="28"/>
+        </w:rPr>
+        <w:t>pol</w:t>
+      </w:r>
+      <w:proofErr w:type="spellEnd"/>
+      <w:r>
+        <w:rPr>
+          <w:sz w:val="24"/>
+          <w:szCs w:val="28"/>
+        </w:rPr>
+        <w:t xml:space="preserve">, </w:t>
+      </w:r>
+      <w:proofErr w:type="spellStart"/>
+      <w:r>
+        <w:rPr>
+          <w:sz w:val="24"/>
+          <w:szCs w:val="28"/>
+        </w:rPr>
+        <w:t>sfera</w:t>
+      </w:r>
+      <w:proofErr w:type="spellEnd"/>
+      <w:r>
+        <w:rPr>
+          <w:sz w:val="24"/>
+          <w:szCs w:val="28"/>
+        </w:rPr>
+        <w:t xml:space="preserve"> </w:t>
+      </w:r>
+      <w:proofErr w:type="spellStart"/>
+      <w:r>
+        <w:rPr>
+          <w:sz w:val="24"/>
+          <w:szCs w:val="28"/>
+        </w:rPr>
+        <w:t>interesovanja</w:t>
+      </w:r>
+      <w:proofErr w:type="spellEnd"/>
+      <w:r>
+        <w:rPr>
+          <w:sz w:val="24"/>
+          <w:szCs w:val="28"/>
+        </w:rPr>
+        <w:t xml:space="preserve">, </w:t>
       </w:r>
       <w:proofErr w:type="spellStart"/>
       <w:r>
@@ -2458,7 +2710,55 @@
           <w:sz w:val="24"/>
           <w:szCs w:val="28"/>
         </w:rPr>
-        <w:t xml:space="preserve">: 10 najbolje rangiranih knjiga za unete podatke. Za funkcionalnost provere preporuke izlazni podatak za </w:t>
+        <w:t xml:space="preserve">: 10 najbolje rangiranih knjiga za unete podatke. Za funkcionalnost provere preporuke </w:t>
+      </w:r>
+      <w:proofErr w:type="spellStart"/>
+      <w:r>
+        <w:rPr>
+          <w:sz w:val="24"/>
+          <w:szCs w:val="28"/>
+        </w:rPr>
+        <w:t>izlazni</w:t>
+      </w:r>
+      <w:proofErr w:type="spellEnd"/>
+      <w:r>
+        <w:rPr>
+          <w:sz w:val="24"/>
+          <w:szCs w:val="28"/>
+        </w:rPr>
+        <w:t xml:space="preserve"> </w:t>
+      </w:r>
+      <w:proofErr w:type="spellStart"/>
+      <w:r>
+        <w:rPr>
+          <w:sz w:val="24"/>
+          <w:szCs w:val="28"/>
+        </w:rPr>
+        <w:t>podatak</w:t>
+      </w:r>
+      <w:proofErr w:type="spellEnd"/>
+      <w:r>
+        <w:rPr>
+          <w:sz w:val="24"/>
+          <w:szCs w:val="28"/>
+        </w:rPr>
+        <w:t xml:space="preserve"> </w:t>
+      </w:r>
+      <w:proofErr w:type="spellStart"/>
+      <w:r>
+        <w:rPr>
+          <w:sz w:val="24"/>
+          <w:szCs w:val="28"/>
+        </w:rPr>
+        <w:t>za</w:t>
+      </w:r>
+      <w:proofErr w:type="spellEnd"/>
+      <w:r>
+        <w:rPr>
+          <w:sz w:val="24"/>
+          <w:szCs w:val="28"/>
+        </w:rPr>
+        <w:t xml:space="preserve"> </w:t>
       </w:r>
       <w:proofErr w:type="spellStart"/>
       <w:r>
@@ -2816,7 +3116,14 @@
           <w:sz w:val="24"/>
           <w:szCs w:val="28"/>
         </w:rPr>
-        <w:t xml:space="preserve"> 13 do 26 </w:t>
+        <w:t xml:space="preserve"> 13 do 21</w:t>
+      </w:r>
+      <w:r>
+        <w:rPr>
+          <w:sz w:val="24"/>
+          <w:szCs w:val="28"/>
+        </w:rPr>
+        <w:t xml:space="preserve"> </w:t>
       </w:r>
       <w:proofErr w:type="spellStart"/>
       <w:r>
@@ -4829,7 +5136,23 @@
           <w:sz w:val="24"/>
           <w:szCs w:val="28"/>
         </w:rPr>
-        <w:t xml:space="preserve">muški pol =&gt; neće se </w:t>
+        <w:t xml:space="preserve">muški pol =&gt; </w:t>
+      </w:r>
+      <w:proofErr w:type="spellStart"/>
+      <w:r>
+        <w:rPr>
+          <w:sz w:val="24"/>
+          <w:szCs w:val="28"/>
+        </w:rPr>
+        <w:t>neće</w:t>
+      </w:r>
+      <w:proofErr w:type="spellEnd"/>
+      <w:r>
+        <w:rPr>
+          <w:sz w:val="24"/>
+          <w:szCs w:val="28"/>
+        </w:rPr>
+        <w:t xml:space="preserve"> se </w:t>
       </w:r>
       <w:proofErr w:type="spellStart"/>
       <w:r>
@@ -7030,7 +7353,21 @@
           <w:sz w:val="24"/>
           <w:szCs w:val="28"/>
         </w:rPr>
-        <w:t xml:space="preserve"> (0-12 </w:t>
+        <w:t xml:space="preserve"> (0</w:t>
+      </w:r>
+      <w:r>
+        <w:rPr>
+          <w:sz w:val="24"/>
+          <w:szCs w:val="28"/>
+        </w:rPr>
+        <w:t xml:space="preserve"> – </w:t>
+      </w:r>
+      <w:r>
+        <w:rPr>
+          <w:sz w:val="24"/>
+          <w:szCs w:val="28"/>
+        </w:rPr>
+        <w:t xml:space="preserve">12 </w:t>
       </w:r>
       <w:proofErr w:type="spellStart"/>
       <w:r>
@@ -7082,7 +7419,7 @@
           <w:sz w:val="24"/>
           <w:szCs w:val="28"/>
         </w:rPr>
-        <w:t>13-26</w:t>
+        <w:t>13 – 21</w:t>
       </w:r>
       <w:r>
         <w:rPr>
@@ -7141,14 +7478,44 @@
           <w:sz w:val="24"/>
           <w:szCs w:val="28"/>
         </w:rPr>
-        <w:t>27</w:t>
-      </w:r>
-      <w:r>
-        <w:rPr>
-          <w:sz w:val="24"/>
-          <w:szCs w:val="28"/>
-        </w:rPr>
-        <w:t>-58)</w:t>
+        <w:t>22</w:t>
+      </w:r>
+      <w:r>
+        <w:rPr>
+          <w:sz w:val="24"/>
+          <w:szCs w:val="28"/>
+        </w:rPr>
+        <w:t xml:space="preserve"> – </w:t>
+      </w:r>
+      <w:r>
+        <w:rPr>
+          <w:sz w:val="24"/>
+          <w:szCs w:val="28"/>
+        </w:rPr>
+        <w:t>58</w:t>
+      </w:r>
+      <w:r>
+        <w:rPr>
+          <w:sz w:val="24"/>
+          <w:szCs w:val="28"/>
+        </w:rPr>
+        <w:t xml:space="preserve"> </w:t>
+      </w:r>
+      <w:proofErr w:type="spellStart"/>
+      <w:r>
+        <w:rPr>
+          <w:sz w:val="24"/>
+          <w:szCs w:val="28"/>
+        </w:rPr>
+        <w:t>godina</w:t>
+      </w:r>
+      <w:proofErr w:type="spellEnd"/>
+      <w:r>
+        <w:rPr>
+          <w:sz w:val="24"/>
+          <w:szCs w:val="28"/>
+        </w:rPr>
+        <w:t>)</w:t>
       </w:r>
     </w:p>
     <w:p>
@@ -7179,7 +7546,44 @@
           <w:sz w:val="24"/>
           <w:szCs w:val="28"/>
         </w:rPr>
-        <w:t xml:space="preserve"> (59-…)</w:t>
+        <w:t xml:space="preserve"> (59</w:t>
+      </w:r>
+      <w:r>
+        <w:rPr>
+          <w:sz w:val="24"/>
+          <w:szCs w:val="28"/>
+        </w:rPr>
+        <w:t xml:space="preserve"> – </w:t>
+      </w:r>
+      <w:r>
+        <w:rPr>
+          <w:sz w:val="24"/>
+          <w:szCs w:val="28"/>
+        </w:rPr>
+        <w:t>…</w:t>
+      </w:r>
+      <w:r>
+        <w:rPr>
+          <w:sz w:val="24"/>
+          <w:szCs w:val="28"/>
+        </w:rPr>
+        <w:t xml:space="preserve"> </w:t>
+      </w:r>
+      <w:proofErr w:type="spellStart"/>
+      <w:r>
+        <w:rPr>
+          <w:sz w:val="24"/>
+          <w:szCs w:val="28"/>
+        </w:rPr>
+        <w:t>godina</w:t>
+      </w:r>
+      <w:proofErr w:type="spellEnd"/>
+      <w:r>
+        <w:rPr>
+          <w:sz w:val="24"/>
+          <w:szCs w:val="28"/>
+        </w:rPr>
+        <w:t>)</w:t>
       </w:r>
     </w:p>
     <w:p>
@@ -7655,7 +8059,7 @@
           <w:sz w:val="24"/>
           <w:szCs w:val="28"/>
         </w:rPr>
-        <w:t>izdate</w:t>
+        <w:t>napisana</w:t>
       </w:r>
       <w:proofErr w:type="spellEnd"/>
       <w:r>
@@ -7711,7 +8115,23 @@
           <w:sz w:val="24"/>
           <w:szCs w:val="28"/>
         </w:rPr>
-        <w:t xml:space="preserve"> 8 godina)</w:t>
+        <w:t xml:space="preserve"> 8 </w:t>
+      </w:r>
+      <w:proofErr w:type="spellStart"/>
+      <w:r>
+        <w:rPr>
+          <w:sz w:val="24"/>
+          <w:szCs w:val="28"/>
+        </w:rPr>
+        <w:t>godina</w:t>
+      </w:r>
+      <w:proofErr w:type="spellEnd"/>
+      <w:r>
+        <w:rPr>
+          <w:sz w:val="24"/>
+          <w:szCs w:val="28"/>
+        </w:rPr>
+        <w:t>)</w:t>
       </w:r>
     </w:p>
     <w:p>
@@ -7741,7 +8161,7 @@
           <w:sz w:val="24"/>
           <w:szCs w:val="28"/>
         </w:rPr>
-        <w:t>izdate</w:t>
+        <w:t>napisana</w:t>
       </w:r>
       <w:proofErr w:type="spellEnd"/>
       <w:r>

</xml_diff>

<commit_message>
Most rules implemented. Basic rules and chaining implemented
</commit_message>
<xml_diff>
--- a/Predlog projekta iz predmeta SBNZ.docx
+++ b/Predlog projekta iz predmeta SBNZ.docx
@@ -2011,18 +2011,19 @@
       </w:pPr>
       <w:r>
         <w:rPr>
-          <w:sz w:val="24"/>
-          <w:szCs w:val="28"/>
-        </w:rPr>
-        <w:t xml:space="preserve">Neka od </w:t>
-      </w:r>
-      <w:r>
-        <w:rPr>
           <w:b/>
           <w:sz w:val="24"/>
           <w:szCs w:val="28"/>
         </w:rPr>
-        <w:t>pravila</w:t>
+        <w:t>P</w:t>
+      </w:r>
+      <w:r>
+        <w:rPr>
+          <w:b/>
+          <w:sz w:val="24"/>
+          <w:szCs w:val="28"/>
+        </w:rPr>
+        <w:t>ravila</w:t>
       </w:r>
       <w:r>
         <w:rPr>
@@ -2124,26 +2125,6 @@
           <w:szCs w:val="28"/>
         </w:rPr>
         <w:t>Mlada osoba</w:t>
-      </w:r>
-    </w:p>
-    <w:p>
-      <w:pPr>
-        <w:pStyle w:val="ListParagraph"/>
-        <w:numPr>
-          <w:ilvl w:val="1"/>
-          <w:numId w:val="3"/>
-        </w:numPr>
-        <w:rPr>
-          <w:sz w:val="24"/>
-          <w:szCs w:val="28"/>
-        </w:rPr>
-      </w:pPr>
-      <w:r>
-        <w:rPr>
-          <w:sz w:val="24"/>
-          <w:szCs w:val="28"/>
-        </w:rPr>
-        <w:t>Zainteresovanost za romantiku</w:t>
       </w:r>
     </w:p>
     <w:p>
@@ -2343,13 +2324,6 @@
         </w:rPr>
         <w:t xml:space="preserve"> </w:t>
       </w:r>
-      <w:r>
-        <w:rPr>
-          <w:sz w:val="24"/>
-          <w:szCs w:val="28"/>
-        </w:rPr>
-        <w:t>(*)</w:t>
-      </w:r>
     </w:p>
     <w:p>
       <w:pPr>
@@ -2373,6 +2347,13 @@
         </w:rPr>
         <w:t>Zainteresovanost za hranu</w:t>
       </w:r>
+      <w:r>
+        <w:rPr>
+          <w:sz w:val="24"/>
+          <w:szCs w:val="28"/>
+        </w:rPr>
+        <w:t xml:space="preserve"> (*)</w:t>
+      </w:r>
     </w:p>
     <w:p>
       <w:pPr>
@@ -2825,6 +2806,13 @@
         </w:rPr>
         <w:t>Zainteresovanost za zabavu</w:t>
       </w:r>
+      <w:r>
+        <w:rPr>
+          <w:sz w:val="24"/>
+          <w:szCs w:val="28"/>
+        </w:rPr>
+        <w:t xml:space="preserve"> (*)</w:t>
+      </w:r>
     </w:p>
     <w:p>
       <w:pPr>
@@ -3357,27 +3345,6 @@
           <w:szCs w:val="28"/>
         </w:rPr>
         <w:t xml:space="preserve"> manja ili jednaka 3.8, skor se smanjuje po istom principu.</w:t>
-      </w:r>
-      <w:r>
-        <w:rPr>
-          <w:sz w:val="24"/>
-          <w:szCs w:val="28"/>
-        </w:rPr>
-        <w:t xml:space="preserve"> </w:t>
-      </w:r>
-      <w:r>
-        <w:rPr>
-          <w:sz w:val="24"/>
-          <w:szCs w:val="28"/>
-        </w:rPr>
-        <w:t>Knjiga može pripadati jednoj ili više kategorija</w:t>
-      </w:r>
-      <w:r>
-        <w:rPr>
-          <w:sz w:val="24"/>
-          <w:szCs w:val="28"/>
-        </w:rPr>
-        <w:t>.</w:t>
       </w:r>
       <w:r>
         <w:rPr>

</xml_diff>